<commit_message>
Added: HW3 pt 2
</commit_message>
<xml_diff>
--- a/first_semester/Embedded_systems/Labs/Lab2/lab2_report.docx
+++ b/first_semester/Embedded_systems/Labs/Lab2/lab2_report.docx
@@ -16,15 +16,7 @@
         <w:t xml:space="preserve">: </w:t>
       </w:r>
       <w:r>
-        <w:t xml:space="preserve">GPIOs + Basic </w:t>
-      </w:r>
-      <w:proofErr w:type="spellStart"/>
-      <w:r>
-        <w:t>MicroBlaze</w:t>
-      </w:r>
-      <w:proofErr w:type="spellEnd"/>
-      <w:r>
-        <w:t xml:space="preserve"> System</w:t>
+        <w:t>GPIOs + Basic MicroBlaze System</w:t>
       </w:r>
     </w:p>
     <w:p>
@@ -94,15 +86,7 @@
     </w:p>
     <w:p>
       <w:r>
-        <w:t xml:space="preserve">The goal of this lab was to Implement 2 GPIO Block designs inside </w:t>
-      </w:r>
-      <w:proofErr w:type="spellStart"/>
-      <w:r>
-        <w:t>Vivado</w:t>
-      </w:r>
-      <w:proofErr w:type="spellEnd"/>
-      <w:r>
-        <w:t xml:space="preserve">, then connect these GPIO block designs to external peripherals such as the Switches, Buttons, LEDS, and RGB lights. From this block design (using Vitis) C code is written to interface with the Dip switches and the RGB lights. The goal is when the first switch (SW0) is turned on, it turns the first RGB LED on (LD0). Then if SW1 is activated then LD1 is activated. This continues until SW3 and LD3. </w:t>
+        <w:t xml:space="preserve">The goal of this lab was to Implement 2 GPIO Block designs inside Vivado, then connect these GPIO block designs to external peripherals such as the Switches, Buttons, LEDS, and RGB lights. From this block design (using Vitis) C code is written to interface with the Dip switches and the RGB lights. The goal is when the first switch (SW0) is turned on, it turns the first RGB LED on (LD0). Then if SW1 is activated then LD1 is activated. This continues until SW3 and LD3. </w:t>
       </w:r>
     </w:p>
     <w:p/>
@@ -130,31 +114,7 @@
         <w:t>To Begin</w:t>
       </w:r>
       <w:r>
-        <w:t xml:space="preserve">, first the </w:t>
-      </w:r>
-      <w:proofErr w:type="spellStart"/>
-      <w:r>
-        <w:t>Vivado</w:t>
-      </w:r>
-      <w:proofErr w:type="spellEnd"/>
-      <w:r>
-        <w:t xml:space="preserve"> Implementation had to be created. In </w:t>
-      </w:r>
-      <w:proofErr w:type="spellStart"/>
-      <w:r>
-        <w:t>Vivado’s</w:t>
-      </w:r>
-      <w:proofErr w:type="spellEnd"/>
-      <w:r>
-        <w:t xml:space="preserve"> Block Design two AXI GPIO Blocks were added. The first GPIO accepts outside connections from the led_4bits and the push_buttons_4bits. With the second one accepting the </w:t>
-      </w:r>
-      <w:proofErr w:type="spellStart"/>
-      <w:r>
-        <w:t>rgb_led</w:t>
-      </w:r>
-      <w:proofErr w:type="spellEnd"/>
-      <w:r>
-        <w:t xml:space="preserve"> and dip_switches_4bits. Once </w:t>
+        <w:t xml:space="preserve">, first the Vivado Implementation had to be created. In Vivado’s Block Design two AXI GPIO Blocks were added. The first GPIO accepts outside connections from the led_4bits and the push_buttons_4bits. With the second one accepting the rgb_led and dip_switches_4bits. Once </w:t>
       </w:r>
       <w:r>
         <w:t>both blocks</w:t>
@@ -166,67 +126,29 @@
         <w:t xml:space="preserve"> top</w:t>
       </w:r>
       <w:r>
-        <w:t xml:space="preserve"> of the new Platform. Using the provided C file as a starting point, the Dip switches and </w:t>
-      </w:r>
-      <w:proofErr w:type="spellStart"/>
+        <w:t xml:space="preserve"> of the new Platform. Using the provided C file as a starting point, the Dip switches and rgbLEDs Register </w:t>
+      </w:r>
+      <w:r>
+        <w:t xml:space="preserve">memory </w:t>
+      </w:r>
+      <w:r>
+        <w:t xml:space="preserve">location was defined and declared. This part was almost identical to the provided code, the only difference being the AXI_GPIO_1_BASE_ADDR was 0x40010000 instead of 0x40000000. Inside the main loop the Dip Switches and rgbLEDs Tri and Data registers were defined, </w:t>
+      </w:r>
+      <w:r>
+        <w:t>similar</w:t>
+      </w:r>
+      <w:r>
+        <w:t xml:space="preserve"> to how the buttons and greenLEDs Tri and Data registers were defined. </w:t>
+      </w:r>
+      <w:r>
+        <w:t>The main goal of the lab was to</w:t>
+      </w:r>
+      <w:r>
+        <w:t xml:space="preserve"> toggle the </w:t>
+      </w:r>
       <w:r>
         <w:t>rgbLEDs</w:t>
       </w:r>
-      <w:proofErr w:type="spellEnd"/>
-      <w:r>
-        <w:t xml:space="preserve"> Register </w:t>
-      </w:r>
-      <w:r>
-        <w:t xml:space="preserve">memory </w:t>
-      </w:r>
-      <w:r>
-        <w:t xml:space="preserve">location was defined and declared. This part was almost identical to the provided code, the only difference being the AXI_GPIO_1_BASE_ADDR was 0x40010000 instead of </w:t>
-      </w:r>
-      <w:r>
-        <w:t>0x400</w:t>
-      </w:r>
-      <w:r>
-        <w:t>0</w:t>
-      </w:r>
-      <w:r>
-        <w:t>0000</w:t>
-      </w:r>
-      <w:r>
-        <w:t xml:space="preserve">. Inside the main loop the Dip Switches and </w:t>
-      </w:r>
-      <w:proofErr w:type="spellStart"/>
-      <w:r>
-        <w:t>rgbLEDs</w:t>
-      </w:r>
-      <w:proofErr w:type="spellEnd"/>
-      <w:r>
-        <w:t xml:space="preserve"> Tri and Data registers were defined, </w:t>
-      </w:r>
-      <w:r>
-        <w:t>similar</w:t>
-      </w:r>
-      <w:r>
-        <w:t xml:space="preserve"> to how the buttons and </w:t>
-      </w:r>
-      <w:proofErr w:type="spellStart"/>
-      <w:r>
-        <w:t>greenLEDs</w:t>
-      </w:r>
-      <w:proofErr w:type="spellEnd"/>
-      <w:r>
-        <w:t xml:space="preserve"> Tri and Data registers were defined. </w:t>
-      </w:r>
-      <w:r>
-        <w:t>The main goal of the lab was to</w:t>
-      </w:r>
-      <w:r>
-        <w:t xml:space="preserve"> toggle the </w:t>
-      </w:r>
-      <w:proofErr w:type="spellStart"/>
-      <w:r>
-        <w:t>rgbLEDs</w:t>
-      </w:r>
-      <w:proofErr w:type="spellEnd"/>
       <w:r>
         <w:t xml:space="preserve"> when the corresponding switch was flipped. </w:t>
       </w:r>
@@ -234,37 +156,19 @@
         <w:t xml:space="preserve">In order to do this a “probing” approach was taken. To start if a switch was flipped, the light emitted must be white. </w:t>
       </w:r>
       <w:r>
-        <w:t xml:space="preserve">Since each </w:t>
-      </w:r>
-      <w:proofErr w:type="spellStart"/>
-      <w:r>
-        <w:t>rgbLED</w:t>
-      </w:r>
-      <w:proofErr w:type="spellEnd"/>
-      <w:r>
-        <w:t xml:space="preserve"> are 3 bits long, and each bit corresponds to either Red, Green, or Blue. Then by toggling all 3 bits to ON, a white light would be emitted. To achieve this a for() loop was defined which loops four times</w:t>
+        <w:t xml:space="preserve">Since each rgbLED are 3 bits long, and each bit corresponds to either Red, Green, or Blue. Then by toggling all 3 bits to ON, a white light would be emitted. To achieve this </w:t>
+      </w:r>
+      <w:r>
+        <w:t xml:space="preserve">first all bits in the *rgbLEDsData were set to 0x0 to clear it. Then a </w:t>
+      </w:r>
+      <w:r>
+        <w:t xml:space="preserve"> for() loop was defined which loops four times</w:t>
       </w:r>
       <w:r>
         <w:t>, one time for each dip switch</w:t>
       </w:r>
       <w:r>
-        <w:t>. Inside this for() loop an if statement checks each bit in the *</w:t>
-      </w:r>
-      <w:proofErr w:type="spellStart"/>
-      <w:r>
-        <w:t>switchData</w:t>
-      </w:r>
-      <w:proofErr w:type="spellEnd"/>
-      <w:r>
-        <w:t xml:space="preserve"> variable to see if any bits are 1. It achieves this by taking the *</w:t>
-      </w:r>
-      <w:proofErr w:type="spellStart"/>
-      <w:r>
-        <w:t>switchData</w:t>
-      </w:r>
-      <w:proofErr w:type="spellEnd"/>
-      <w:r>
-        <w:t xml:space="preserve"> variable and using a bitwise “and” operator to compare </w:t>
+        <w:t xml:space="preserve">. Inside this for() loop an if statement checks each bit in the *switchData variable to see if any bits are 1. It achieves this by taking the *switchData variable and using a bitwise “and” operator to compare </w:t>
       </w:r>
       <w:r>
         <w:t>an</w:t>
@@ -273,48 +177,32 @@
         <w:t xml:space="preserve"> integer 1</w:t>
       </w:r>
       <w:r>
-        <w:t xml:space="preserve"> to the current </w:t>
-      </w:r>
-      <w:proofErr w:type="spellStart"/>
-      <w:r>
-        <w:t>i</w:t>
-      </w:r>
-      <w:proofErr w:type="spellEnd"/>
-      <w:r>
-        <w:t xml:space="preserve"> location</w:t>
+        <w:t xml:space="preserve"> to the current i location</w:t>
       </w:r>
       <w:r>
         <w:t xml:space="preserve">. </w:t>
       </w:r>
       <w:r>
-        <w:t>An example would be if the*</w:t>
-      </w:r>
-      <w:proofErr w:type="spellStart"/>
-      <w:r>
-        <w:t>switchData</w:t>
-      </w:r>
-      <w:proofErr w:type="spellEnd"/>
+        <w:t xml:space="preserve">An example would be if the*switchData </w:t>
+      </w:r>
+      <w:r>
+        <w:t xml:space="preserve">= </w:t>
+      </w:r>
+      <w:r>
+        <w:t>0010. The operation would look as follows.</w:t>
+      </w:r>
+      <w:r>
+        <w:tab/>
+      </w:r>
+    </w:p>
+    <w:p>
+      <w:r>
+        <w:t xml:space="preserve">Loop1: 0010 &amp; 0001 </w:t>
+      </w:r>
       <w:r>
         <w:t xml:space="preserve"> </w:t>
       </w:r>
       <w:r>
-        <w:t xml:space="preserve">= </w:t>
-      </w:r>
-      <w:r>
-        <w:t>0010. The operation would look as follows.</w:t>
-      </w:r>
-      <w:r>
-        <w:tab/>
-      </w:r>
-    </w:p>
-    <w:p>
-      <w:r>
-        <w:t xml:space="preserve">Loop1: 0010 &amp; 0001 </w:t>
-      </w:r>
-      <w:r>
-        <w:t xml:space="preserve"> </w:t>
-      </w:r>
-      <w:r>
         <w:t>= 0000</w:t>
       </w:r>
     </w:p>
@@ -361,58 +249,18 @@
     </w:p>
     <w:p>
       <w:r>
-        <w:t>*</w:t>
-      </w:r>
-      <w:proofErr w:type="spellStart"/>
-      <w:r>
-        <w:t>rgbLEDsData</w:t>
-      </w:r>
-      <w:proofErr w:type="spellEnd"/>
-      <w:r>
-        <w:t xml:space="preserve"> |= (0x07 &lt;&lt; (</w:t>
-      </w:r>
-      <w:proofErr w:type="spellStart"/>
-      <w:r>
-        <w:t>i</w:t>
-      </w:r>
-      <w:proofErr w:type="spellEnd"/>
-      <w:r>
-        <w:t xml:space="preserve"> * 3));</w:t>
-      </w:r>
-    </w:p>
-    <w:p>
-      <w:r>
-        <w:t xml:space="preserve">Because each of the </w:t>
-      </w:r>
-      <w:proofErr w:type="spellStart"/>
-      <w:r>
-        <w:t>rgbLEDs</w:t>
-      </w:r>
-      <w:proofErr w:type="spellEnd"/>
-      <w:r>
-        <w:t xml:space="preserve"> are 3 bits wide, and </w:t>
+        <w:t>*rgbLEDsData |= (0x07 &lt;&lt; (i * 3));</w:t>
+      </w:r>
+    </w:p>
+    <w:p>
+      <w:r>
+        <w:t xml:space="preserve">Because each of the rgbLEDs are 3 bits wide, and </w:t>
       </w:r>
       <w:r>
         <w:t>to</w:t>
       </w:r>
       <w:r>
-        <w:t xml:space="preserve"> get white light all three must be toggled on. We shift 3 bits containing ones, left by </w:t>
-      </w:r>
-      <w:proofErr w:type="spellStart"/>
-      <w:r>
-        <w:t>i</w:t>
-      </w:r>
-      <w:proofErr w:type="spellEnd"/>
-      <w:r>
-        <w:t xml:space="preserve"> * 3. Where “</w:t>
-      </w:r>
-      <w:proofErr w:type="spellStart"/>
-      <w:r>
-        <w:t>i</w:t>
-      </w:r>
-      <w:proofErr w:type="spellEnd"/>
-      <w:r>
-        <w:t xml:space="preserve">” is the current loop value. </w:t>
+        <w:t xml:space="preserve"> get white light all three must be toggled on. We shift 3 bits containing ones, left by i * 3. Where “i” is the current loop value. </w:t>
       </w:r>
       <w:r>
         <w:t xml:space="preserve">For </w:t>
@@ -421,15 +269,7 @@
         <w:t>example,</w:t>
       </w:r>
       <w:r>
-        <w:t xml:space="preserve"> if the *</w:t>
-      </w:r>
-      <w:proofErr w:type="spellStart"/>
-      <w:r>
-        <w:t>switchData</w:t>
-      </w:r>
-      <w:proofErr w:type="spellEnd"/>
-      <w:r>
-        <w:t xml:space="preserve"> = 0010, the code above would shift </w:t>
+        <w:t xml:space="preserve"> if the *switchData = 0010, the code above would shift </w:t>
       </w:r>
       <w:r>
         <w:t>“</w:t>
@@ -441,21 +281,74 @@
         <w:t>”</w:t>
       </w:r>
       <w:r>
-        <w:t xml:space="preserve"> 3 bits left. Making the new *</w:t>
-      </w:r>
-      <w:proofErr w:type="spellStart"/>
-      <w:r>
-        <w:t>rgbLEDsData</w:t>
-      </w:r>
-      <w:proofErr w:type="spellEnd"/>
-      <w:r>
-        <w:t xml:space="preserve"> = 000000111000 which will toggle LD1 </w:t>
+        <w:t xml:space="preserve"> 3 bits left. Making the new *rgbLEDsData = 000000111000 which will toggle LD1 </w:t>
       </w:r>
       <w:r>
         <w:t>on and</w:t>
       </w:r>
       <w:r>
         <w:t xml:space="preserve"> be white. </w:t>
+      </w:r>
+    </w:p>
+    <w:p>
+      <w:r>
+        <w:rPr>
+          <w:noProof/>
+        </w:rPr>
+        <w:lastRenderedPageBreak/>
+        <w:drawing>
+          <wp:inline distT="0" distB="0" distL="0" distR="0" wp14:anchorId="76745D13" wp14:editId="7C1050E6">
+            <wp:extent cx="5943600" cy="2400300"/>
+            <wp:effectExtent l="0" t="0" r="0" b="0"/>
+            <wp:docPr id="1469595735" name="Picture 1"/>
+            <wp:cNvGraphicFramePr>
+              <a:graphicFrameLocks xmlns:a="http://schemas.openxmlformats.org/drawingml/2006/main" noChangeAspect="1"/>
+            </wp:cNvGraphicFramePr>
+            <a:graphic xmlns:a="http://schemas.openxmlformats.org/drawingml/2006/main">
+              <a:graphicData uri="http://schemas.openxmlformats.org/drawingml/2006/picture">
+                <pic:pic xmlns:pic="http://schemas.openxmlformats.org/drawingml/2006/picture">
+                  <pic:nvPicPr>
+                    <pic:cNvPr id="0" name="Picture 1"/>
+                    <pic:cNvPicPr>
+                      <a:picLocks noChangeAspect="1" noChangeArrowheads="1"/>
+                    </pic:cNvPicPr>
+                  </pic:nvPicPr>
+                  <pic:blipFill>
+                    <a:blip r:embed="rId4">
+                      <a:extLst>
+                        <a:ext uri="{28A0092B-C50C-407E-A947-70E740481C1C}">
+                          <a14:useLocalDpi xmlns:a14="http://schemas.microsoft.com/office/drawing/2010/main" val="0"/>
+                        </a:ext>
+                      </a:extLst>
+                    </a:blip>
+                    <a:srcRect/>
+                    <a:stretch>
+                      <a:fillRect/>
+                    </a:stretch>
+                  </pic:blipFill>
+                  <pic:spPr bwMode="auto">
+                    <a:xfrm>
+                      <a:off x="0" y="0"/>
+                      <a:ext cx="5943600" cy="2400300"/>
+                    </a:xfrm>
+                    <a:prstGeom prst="rect">
+                      <a:avLst/>
+                    </a:prstGeom>
+                    <a:noFill/>
+                    <a:ln>
+                      <a:noFill/>
+                    </a:ln>
+                  </pic:spPr>
+                </pic:pic>
+              </a:graphicData>
+            </a:graphic>
+          </wp:inline>
+        </w:drawing>
+      </w:r>
+    </w:p>
+    <w:p>
+      <w:r>
+        <w:t>Block Design with GPIO</w:t>
       </w:r>
     </w:p>
     <w:p>
@@ -918,6 +811,7 @@
   <w:style w:type="character" w:default="1" w:styleId="DefaultParagraphFont">
     <w:name w:val="Default Paragraph Font"/>
     <w:uiPriority w:val="1"/>
+    <w:semiHidden/>
     <w:unhideWhenUsed/>
   </w:style>
   <w:style w:type="table" w:default="1" w:styleId="TableNormal">

</xml_diff>